<commit_message>
Modified Report file by reviewing,adding and deleting unwanted content
</commit_message>
<xml_diff>
--- a/V1_7COM1079_Final report.docx
+++ b/V1_7COM1079_Final report.docx
@@ -458,21 +458,28 @@
         <w:rPr>
           <w:rFonts w:ascii="Times New Roman" w:eastAsia="Times New Roman" w:hAnsi="Times New Roman" w:cs="Times New Roman"/>
         </w:rPr>
-        <w:t xml:space="preserve">   </w:t>
-      </w:r>
-      <w:r>
-        <w:rPr>
-          <w:rFonts w:ascii="Times New Roman" w:eastAsia="Times New Roman" w:hAnsi="Times New Roman" w:cs="Times New Roman"/>
-          <w:i/>
-        </w:rPr>
-        <w:t>Hariprasad Murugesan - ?,</w:t>
-      </w:r>
-      <w:r>
-        <w:rPr>
-          <w:rFonts w:ascii="Times New Roman" w:eastAsia="Times New Roman" w:hAnsi="Times New Roman" w:cs="Times New Roman"/>
-          <w:i/>
-        </w:rPr>
-        <w:t xml:space="preserve"> </w:t>
+        <w:t xml:space="preserve">  </w:t>
+      </w:r>
+      <w:r>
+        <w:rPr>
+          <w:rFonts w:ascii="Times New Roman" w:eastAsia="Times New Roman" w:hAnsi="Times New Roman" w:cs="Times New Roman"/>
+          <w:i/>
+        </w:rPr>
+        <w:t xml:space="preserve">Hariprasad Murugesan - </w:t>
+      </w:r>
+      <w:r>
+        <w:rPr>
+          <w:rFonts w:ascii="Times New Roman" w:eastAsia="Times New Roman" w:hAnsi="Times New Roman" w:cs="Times New Roman"/>
+          <w:i/>
+        </w:rPr>
+        <w:t>24135993</w:t>
+      </w:r>
+      <w:r>
+        <w:rPr>
+          <w:rFonts w:ascii="Times New Roman" w:eastAsia="Times New Roman" w:hAnsi="Times New Roman" w:cs="Times New Roman"/>
+          <w:i/>
+        </w:rPr>
+        <w:t xml:space="preserve">, </w:t>
       </w:r>
     </w:p>
     <w:p>
@@ -488,35 +495,62 @@
           <w:rFonts w:ascii="Times New Roman" w:eastAsia="Times New Roman" w:hAnsi="Times New Roman" w:cs="Times New Roman"/>
           <w:i/>
         </w:rPr>
-        <w:t xml:space="preserve">      </w:t>
-      </w:r>
-      <w:r>
-        <w:rPr>
-          <w:rFonts w:ascii="Times New Roman" w:eastAsia="Times New Roman" w:hAnsi="Times New Roman" w:cs="Times New Roman"/>
-          <w:i/>
-        </w:rPr>
-        <w:t xml:space="preserve"> </w:t>
-      </w:r>
-      <w:r>
-        <w:rPr>
-          <w:rFonts w:ascii="Times New Roman" w:eastAsia="Times New Roman" w:hAnsi="Times New Roman" w:cs="Times New Roman"/>
-          <w:i/>
-        </w:rPr>
-        <w:t xml:space="preserve"> </w:t>
-      </w:r>
-      <w:r>
-        <w:rPr>
-          <w:rFonts w:ascii="Times New Roman" w:eastAsia="Times New Roman" w:hAnsi="Times New Roman" w:cs="Times New Roman"/>
-          <w:i/>
-        </w:rPr>
-        <w:t xml:space="preserve">   Phani Muppalla</w:t>
-      </w:r>
-      <w:r>
-        <w:rPr>
-          <w:rFonts w:ascii="Times New Roman" w:eastAsia="Times New Roman" w:hAnsi="Times New Roman" w:cs="Times New Roman"/>
-          <w:i/>
-        </w:rPr>
-        <w:t xml:space="preserve"> – 24113322</w:t>
+        <w:t xml:space="preserve">          Phani </w:t>
+      </w:r>
+      <w:proofErr w:type="spellStart"/>
+      <w:r>
+        <w:rPr>
+          <w:rFonts w:ascii="Times New Roman" w:eastAsia="Times New Roman" w:hAnsi="Times New Roman" w:cs="Times New Roman"/>
+          <w:i/>
+        </w:rPr>
+        <w:t>Muppalla</w:t>
+      </w:r>
+      <w:proofErr w:type="spellEnd"/>
+      <w:r>
+        <w:rPr>
+          <w:rFonts w:ascii="Times New Roman" w:eastAsia="Times New Roman" w:hAnsi="Times New Roman" w:cs="Times New Roman"/>
+          <w:i/>
+        </w:rPr>
+        <w:t xml:space="preserve"> – 24113322,</w:t>
+      </w:r>
+    </w:p>
+    <w:p>
+      <w:pPr>
+        <w:ind w:left="720"/>
+        <w:rPr>
+          <w:rFonts w:ascii="Times New Roman" w:eastAsia="Times New Roman" w:hAnsi="Times New Roman" w:cs="Times New Roman"/>
+          <w:i/>
+        </w:rPr>
+      </w:pPr>
+      <w:r>
+        <w:rPr>
+          <w:rFonts w:ascii="Times New Roman" w:eastAsia="Times New Roman" w:hAnsi="Times New Roman" w:cs="Times New Roman"/>
+          <w:i/>
+        </w:rPr>
+        <w:t xml:space="preserve">          </w:t>
+      </w:r>
+      <w:proofErr w:type="spellStart"/>
+      <w:r>
+        <w:rPr>
+          <w:rFonts w:ascii="Times New Roman" w:eastAsia="Times New Roman" w:hAnsi="Times New Roman" w:cs="Times New Roman"/>
+          <w:i/>
+        </w:rPr>
+        <w:t>Hariharaan</w:t>
+      </w:r>
+      <w:proofErr w:type="spellEnd"/>
+      <w:r>
+        <w:rPr>
+          <w:rFonts w:ascii="Times New Roman" w:eastAsia="Times New Roman" w:hAnsi="Times New Roman" w:cs="Times New Roman"/>
+          <w:i/>
+        </w:rPr>
+        <w:t xml:space="preserve"> Murugesan Salaja - </w:t>
+      </w:r>
+      <w:r>
+        <w:rPr>
+          <w:rFonts w:ascii="Times New Roman" w:eastAsia="Times New Roman" w:hAnsi="Times New Roman" w:cs="Times New Roman"/>
+          <w:i/>
+        </w:rPr>
+        <w:t>24160923</w:t>
       </w:r>
       <w:r>
         <w:rPr>
@@ -539,44 +573,41 @@
           <w:rFonts w:ascii="Times New Roman" w:eastAsia="Times New Roman" w:hAnsi="Times New Roman" w:cs="Times New Roman"/>
           <w:i/>
         </w:rPr>
-        <w:t xml:space="preserve">           Hariharaan Murugesan Salaja - ?,</w:t>
-      </w:r>
-    </w:p>
-    <w:p>
-      <w:pPr>
-        <w:ind w:left="720"/>
-        <w:rPr>
-          <w:rFonts w:ascii="Times New Roman" w:eastAsia="Times New Roman" w:hAnsi="Times New Roman" w:cs="Times New Roman"/>
-          <w:i/>
-        </w:rPr>
-      </w:pPr>
-      <w:r>
-        <w:rPr>
-          <w:rFonts w:ascii="Times New Roman" w:eastAsia="Times New Roman" w:hAnsi="Times New Roman" w:cs="Times New Roman"/>
-          <w:i/>
-        </w:rPr>
-        <w:t xml:space="preserve">           Prabhaharan Radhakrishnan - ?,</w:t>
-      </w:r>
-    </w:p>
-    <w:p>
-      <w:pPr>
-        <w:ind w:left="720"/>
-        <w:rPr>
-          <w:rFonts w:ascii="Times New Roman" w:eastAsia="Times New Roman" w:hAnsi="Times New Roman" w:cs="Times New Roman"/>
-          <w:i/>
-        </w:rPr>
-      </w:pPr>
-      <w:r>
-        <w:rPr>
-          <w:rFonts w:ascii="Times New Roman" w:eastAsia="Times New Roman" w:hAnsi="Times New Roman" w:cs="Times New Roman"/>
-          <w:i/>
-        </w:rPr>
-        <w:t xml:space="preserve">           Rajath Krishna Naik - ?</w:t>
-      </w:r>
-    </w:p>
-    <w:p>
-      <w:pPr>
-        <w:ind w:left="720"/>
+        <w:t xml:space="preserve">          </w:t>
+      </w:r>
+      <w:proofErr w:type="spellStart"/>
+      <w:r>
+        <w:rPr>
+          <w:rFonts w:ascii="Times New Roman" w:eastAsia="Times New Roman" w:hAnsi="Times New Roman" w:cs="Times New Roman"/>
+          <w:i/>
+        </w:rPr>
+        <w:t>Prabhaharan</w:t>
+      </w:r>
+      <w:proofErr w:type="spellEnd"/>
+      <w:r>
+        <w:rPr>
+          <w:rFonts w:ascii="Times New Roman" w:eastAsia="Times New Roman" w:hAnsi="Times New Roman" w:cs="Times New Roman"/>
+          <w:i/>
+        </w:rPr>
+        <w:t xml:space="preserve"> Radhakrishnan - </w:t>
+      </w:r>
+      <w:r>
+        <w:rPr>
+          <w:rFonts w:ascii="Times New Roman" w:eastAsia="Times New Roman" w:hAnsi="Times New Roman" w:cs="Times New Roman"/>
+          <w:i/>
+        </w:rPr>
+        <w:t>24138313</w:t>
+      </w:r>
+      <w:r>
+        <w:rPr>
+          <w:rFonts w:ascii="Times New Roman" w:eastAsia="Times New Roman" w:hAnsi="Times New Roman" w:cs="Times New Roman"/>
+          <w:i/>
+        </w:rPr>
+        <w:t>,</w:t>
+      </w:r>
+    </w:p>
+    <w:p>
+      <w:pPr>
         <w:rPr>
           <w:rFonts w:ascii="Times New Roman" w:eastAsia="Times New Roman" w:hAnsi="Times New Roman" w:cs="Times New Roman"/>
           <w:i/>
@@ -587,20 +618,31 @@
         <w:rPr>
           <w:rFonts w:ascii="Times New Roman" w:eastAsia="Times New Roman" w:hAnsi="Times New Roman" w:cs="Times New Roman"/>
           <w:i/>
-          <w:highlight w:val="yellow"/>
-        </w:rPr>
-        <w:t xml:space="preserve">        </w:t>
-      </w:r>
-    </w:p>
-    <w:p>
-      <w:pPr>
-        <w:ind w:left="720"/>
-        <w:rPr>
-          <w:rFonts w:ascii="Times New Roman" w:eastAsia="Times New Roman" w:hAnsi="Times New Roman" w:cs="Times New Roman"/>
-          <w:i/>
-          <w:highlight w:val="yellow"/>
-        </w:rPr>
-      </w:pPr>
+        </w:rPr>
+        <w:t xml:space="preserve">           </w:t>
+      </w:r>
+      <w:r>
+        <w:rPr>
+          <w:rFonts w:ascii="Times New Roman" w:eastAsia="Times New Roman" w:hAnsi="Times New Roman" w:cs="Times New Roman"/>
+          <w:i/>
+        </w:rPr>
+        <w:tab/>
+        <w:t xml:space="preserve">          </w:t>
+      </w:r>
+      <w:r>
+        <w:rPr>
+          <w:rFonts w:ascii="Times New Roman" w:eastAsia="Times New Roman" w:hAnsi="Times New Roman" w:cs="Times New Roman"/>
+          <w:i/>
+        </w:rPr>
+        <w:t xml:space="preserve">Rajath Krishna Naik - </w:t>
+      </w:r>
+      <w:r>
+        <w:rPr>
+          <w:rFonts w:ascii="Times New Roman" w:eastAsia="Times New Roman" w:hAnsi="Times New Roman" w:cs="Times New Roman"/>
+          <w:i/>
+        </w:rPr>
+        <w:t>24157852</w:t>
+      </w:r>
       <w:r>
         <w:rPr>
           <w:rFonts w:ascii="Times New Roman" w:eastAsia="Times New Roman" w:hAnsi="Times New Roman" w:cs="Times New Roman"/>
@@ -1946,15 +1988,7 @@
           <w:i/>
           <w:iCs/>
         </w:rPr>
-        <w:t xml:space="preserve"> </w:t>
-      </w:r>
-      <w:r>
-        <w:rPr>
-          <w:rFonts w:ascii="Times New Roman" w:eastAsia="Times New Roman" w:hAnsi="Times New Roman" w:cs="Times New Roman"/>
-          <w:i/>
-          <w:iCs/>
-        </w:rPr>
-        <w:t>wage gap in gender causes mood disorders and depression.</w:t>
+        <w:t xml:space="preserve"> wage gap in gender causes mood disorders and depression.</w:t>
       </w:r>
       <w:r>
         <w:rPr>
@@ -2143,29 +2177,12 @@
         <w:ind w:left="1440"/>
         <w:rPr>
           <w:rFonts w:ascii="Times New Roman" w:eastAsia="Times New Roman" w:hAnsi="Times New Roman" w:cs="Times New Roman"/>
-          <w:i/>
-          <w:iCs/>
-        </w:rPr>
-      </w:pPr>
-      <w:r>
-        <w:rPr>
-          <w:rFonts w:ascii="Times New Roman" w:eastAsia="Times New Roman" w:hAnsi="Times New Roman" w:cs="Times New Roman"/>
-          <w:i/>
-          <w:iCs/>
-        </w:rPr>
-        <w:t xml:space="preserve">RQ: </w:t>
-      </w:r>
-      <w:r>
-        <w:rPr>
-          <w:rFonts w:ascii="Times New Roman" w:eastAsia="Times New Roman" w:hAnsi="Times New Roman" w:cs="Times New Roman"/>
           <w:b/>
           <w:bCs/>
           <w:i/>
           <w:iCs/>
-          <w:u w:val="single"/>
-        </w:rPr>
-        <w:t>Is there a significant difference in the proportion of individuals earning less than 50K and more than 50K between males and females in the United States?</w:t>
-      </w:r>
+        </w:rPr>
+      </w:pPr>
       <w:r>
         <w:rPr>
           <w:rFonts w:ascii="Times New Roman" w:eastAsia="Times New Roman" w:hAnsi="Times New Roman" w:cs="Times New Roman"/>
@@ -2174,8 +2191,48 @@
           <w:i/>
           <w:iCs/>
         </w:rPr>
+        <w:t>RQ</w:t>
+      </w:r>
+      <w:r>
+        <w:rPr>
+          <w:rFonts w:ascii="Times New Roman" w:eastAsia="Times New Roman" w:hAnsi="Times New Roman" w:cs="Times New Roman"/>
+          <w:i/>
+          <w:iCs/>
+        </w:rPr>
+        <w:t xml:space="preserve">: </w:t>
+      </w:r>
+      <w:r>
+        <w:rPr>
+          <w:rFonts w:ascii="Times New Roman" w:eastAsia="Times New Roman" w:hAnsi="Times New Roman" w:cs="Times New Roman"/>
+          <w:b/>
+          <w:bCs/>
+          <w:i/>
+          <w:iCs/>
+          <w:u w:val="single"/>
+        </w:rPr>
+        <w:t>Is there a significant difference in the proportion of individuals earning less than 50K and more than 50K between males and females in the United States?</w:t>
+      </w:r>
+      <w:r>
+        <w:rPr>
+          <w:rFonts w:ascii="Times New Roman" w:eastAsia="Times New Roman" w:hAnsi="Times New Roman" w:cs="Times New Roman"/>
+          <w:b/>
+          <w:bCs/>
+          <w:i/>
+          <w:iCs/>
+        </w:rPr>
         <w:t xml:space="preserve"> </w:t>
       </w:r>
+    </w:p>
+    <w:p>
+      <w:pPr>
+        <w:pStyle w:val="ListParagraph"/>
+        <w:ind w:left="1440"/>
+        <w:rPr>
+          <w:rFonts w:ascii="Times New Roman" w:eastAsia="Times New Roman" w:hAnsi="Times New Roman" w:cs="Times New Roman"/>
+          <w:i/>
+          <w:iCs/>
+        </w:rPr>
+      </w:pPr>
       <w:r>
         <w:rPr>
           <w:rFonts w:ascii="Times New Roman" w:eastAsia="Times New Roman" w:hAnsi="Times New Roman" w:cs="Times New Roman"/>
@@ -2512,15 +2569,7 @@
           <w:i/>
           <w:highlight w:val="yellow"/>
         </w:rPr>
-        <w:t xml:space="preserve"> </w:t>
-      </w:r>
-      <w:r>
-        <w:rPr>
-          <w:rFonts w:ascii="Times New Roman" w:eastAsia="Times New Roman" w:hAnsi="Times New Roman" w:cs="Times New Roman"/>
-          <w:i/>
-          <w:highlight w:val="yellow"/>
-        </w:rPr>
-        <w:t>---------------------</w:t>
+        <w:t xml:space="preserve"> ---------------------</w:t>
       </w:r>
     </w:p>
     <w:p>
@@ -3015,8 +3064,8 @@
     <w:tbl>
       <w:tblPr>
         <w:tblStyle w:val="TableGrid"/>
-        <w:tblW w:w="0" w:type="auto"/>
-        <w:tblInd w:w="720" w:type="dxa"/>
+        <w:tblW w:w="8296" w:type="dxa"/>
+        <w:tblInd w:w="1495" w:type="dxa"/>
         <w:tblLook w:val="04A0" w:firstRow="1" w:lastRow="0" w:firstColumn="1" w:lastColumn="0" w:noHBand="0" w:noVBand="1"/>
       </w:tblPr>
       <w:tblGrid>
@@ -3027,7 +3076,7 @@
       <w:tr>
         <w:tc>
           <w:tcPr>
-            <w:tcW w:w="3005" w:type="dxa"/>
+            <w:tcW w:w="2778" w:type="dxa"/>
           </w:tcPr>
           <w:p>
             <w:pPr>
@@ -3043,7 +3092,7 @@
         </w:tc>
         <w:tc>
           <w:tcPr>
-            <w:tcW w:w="3005" w:type="dxa"/>
+            <w:tcW w:w="2762" w:type="dxa"/>
           </w:tcPr>
           <w:p>
             <w:pPr>
@@ -3071,7 +3120,7 @@
         </w:tc>
         <w:tc>
           <w:tcPr>
-            <w:tcW w:w="3006" w:type="dxa"/>
+            <w:tcW w:w="2756" w:type="dxa"/>
           </w:tcPr>
           <w:p>
             <w:pPr>
@@ -3099,7 +3148,7 @@
       <w:tr>
         <w:tc>
           <w:tcPr>
-            <w:tcW w:w="3005" w:type="dxa"/>
+            <w:tcW w:w="2778" w:type="dxa"/>
           </w:tcPr>
           <w:p>
             <w:pPr>
@@ -3127,7 +3176,7 @@
         </w:tc>
         <w:tc>
           <w:tcPr>
-            <w:tcW w:w="3005" w:type="dxa"/>
+            <w:tcW w:w="2762" w:type="dxa"/>
           </w:tcPr>
           <w:p>
             <w:pPr>
@@ -3155,7 +3204,7 @@
         </w:tc>
         <w:tc>
           <w:tcPr>
-            <w:tcW w:w="3006" w:type="dxa"/>
+            <w:tcW w:w="2756" w:type="dxa"/>
           </w:tcPr>
           <w:p>
             <w:pPr>
@@ -3185,7 +3234,7 @@
       <w:tr>
         <w:tc>
           <w:tcPr>
-            <w:tcW w:w="3005" w:type="dxa"/>
+            <w:tcW w:w="2778" w:type="dxa"/>
           </w:tcPr>
           <w:p>
             <w:pPr>
@@ -3213,7 +3262,7 @@
         </w:tc>
         <w:tc>
           <w:tcPr>
-            <w:tcW w:w="3005" w:type="dxa"/>
+            <w:tcW w:w="2762" w:type="dxa"/>
           </w:tcPr>
           <w:p>
             <w:pPr>
@@ -3241,7 +3290,7 @@
         </w:tc>
         <w:tc>
           <w:tcPr>
-            <w:tcW w:w="3006" w:type="dxa"/>
+            <w:tcW w:w="2756" w:type="dxa"/>
           </w:tcPr>
           <w:p>
             <w:pPr>
@@ -3437,6 +3486,28 @@
           <w:rFonts w:ascii="Times New Roman" w:eastAsia="Times New Roman" w:hAnsi="Times New Roman" w:cs="Times New Roman"/>
           <w:i/>
           <w:iCs/>
+        </w:rPr>
+      </w:pPr>
+    </w:p>
+    <w:p>
+      <w:pPr>
+        <w:pStyle w:val="ListParagraph"/>
+        <w:ind w:left="1800"/>
+        <w:rPr>
+          <w:rFonts w:ascii="Times New Roman" w:eastAsia="Times New Roman" w:hAnsi="Times New Roman" w:cs="Times New Roman"/>
+          <w:i/>
+          <w:iCs/>
+        </w:rPr>
+      </w:pPr>
+    </w:p>
+    <w:p>
+      <w:pPr>
+        <w:pStyle w:val="ListParagraph"/>
+        <w:ind w:left="1800"/>
+        <w:rPr>
+          <w:rFonts w:ascii="Times New Roman" w:eastAsia="Times New Roman" w:hAnsi="Times New Roman" w:cs="Times New Roman"/>
+          <w:i/>
+          <w:iCs/>
           <w:highlight w:val="yellow"/>
         </w:rPr>
       </w:pPr>
@@ -3459,6 +3530,7 @@
         <w:rPr>
           <w:rFonts w:ascii="Times New Roman" w:eastAsia="Times New Roman" w:hAnsi="Times New Roman" w:cs="Times New Roman"/>
         </w:rPr>
+        <w:lastRenderedPageBreak/>
         <w:t>Useful information for the data understanding</w:t>
       </w:r>
       <w:r>
@@ -3508,7 +3580,6 @@
           <w:i/>
           <w:iCs/>
         </w:rPr>
-        <w:lastRenderedPageBreak/>
         <w:t>The plot makes it clear that most females are concentrated in the &lt;=50K category, while males appear much more open in the &gt;50K group. Even though both genders mainly earn below 50K, males are still far more likely to be high earners. This paper suggests that gender could be playing a meaningful role in income differences.</w:t>
       </w:r>
     </w:p>
@@ -3705,7 +3776,25 @@
           <w:i/>
           <w:iCs/>
         </w:rPr>
-        <w:t>The test with USA produced x^² = 1424.4 with df = 1 and p &lt; 2.2×10^-16, far below alpha = 0.05. Therefore, we rejected the null hypothesis of equal income proportions across genders. Practically only about 11 % of females fall in the &gt;50K bracket, compared with roughly 31 % of males, indicating a strong gender income gap. Because the sample size is approximately about 32000 records, the result is statistically robust and most likely it is not a sampling fluke. This effect also has real world meaning: males dominate high income positions, while females are concentrated in the ≤50K category, implying the need to explore other causes.</w:t>
+        <w:t xml:space="preserve">The test with USA produced x^² = 1424.4 with df = 1 and p &lt; 2.2×10^-16, far below alpha = 0.05. Therefore, we rejected the null hypothesis of equal income proportions across genders. Practically only about 11 % of females fall in the &gt;50K bracket, compared with roughly 31 % of males, indicating a strong gender income gap. Because the sample size is approximately about 32000 records, the result is statistically robust and most likely it is not a sampling fluke. This effect also has real world </w:t>
+      </w:r>
+      <w:proofErr w:type="gramStart"/>
+      <w:r>
+        <w:rPr>
+          <w:rFonts w:ascii="Times New Roman" w:eastAsia="Times New Roman" w:hAnsi="Times New Roman" w:cs="Times New Roman"/>
+          <w:i/>
+          <w:iCs/>
+        </w:rPr>
+        <w:t>meaning:</w:t>
+      </w:r>
+      <w:proofErr w:type="gramEnd"/>
+      <w:r>
+        <w:rPr>
+          <w:rFonts w:ascii="Times New Roman" w:eastAsia="Times New Roman" w:hAnsi="Times New Roman" w:cs="Times New Roman"/>
+          <w:i/>
+          <w:iCs/>
+        </w:rPr>
+        <w:t xml:space="preserve"> males dominate high income positions, while females are concentrated in the ≤50K category, implying the need to explore other causes.</w:t>
       </w:r>
     </w:p>
     <w:p>
@@ -3873,7 +3962,34 @@
           <w:i/>
           <w:iCs/>
         </w:rPr>
-        <w:t>Initially, we ended up unnecessarily working with many countries from the dataset and later decided to remove them from the scope. At times, we also found it difficult to sync up due to our different schedules, which caused some tasks to be delayed beyond the planned time period. To address this, we started connecting via Google Meet three times a week to keep track of progress. This improved our coordination and ensured timely delivery.</w:t>
+        <w:t xml:space="preserve">Initially, we ended up unnecessarily working with many countries from the dataset and later decided to remove them from the scope. At times, we also found it difficult to sync up due to our different schedules, which caused some tasks to be delayed beyond the planned </w:t>
+      </w:r>
+      <w:proofErr w:type="gramStart"/>
+      <w:r>
+        <w:rPr>
+          <w:rFonts w:ascii="Times New Roman" w:eastAsia="Times New Roman" w:hAnsi="Times New Roman" w:cs="Times New Roman"/>
+          <w:i/>
+          <w:iCs/>
+        </w:rPr>
+        <w:t>time period</w:t>
+      </w:r>
+      <w:proofErr w:type="gramEnd"/>
+      <w:r>
+        <w:rPr>
+          <w:rFonts w:ascii="Times New Roman" w:eastAsia="Times New Roman" w:hAnsi="Times New Roman" w:cs="Times New Roman"/>
+          <w:i/>
+          <w:iCs/>
+        </w:rPr>
+        <w:t xml:space="preserve">. To address this, we </w:t>
+      </w:r>
+      <w:r>
+        <w:rPr>
+          <w:rFonts w:ascii="Times New Roman" w:eastAsia="Times New Roman" w:hAnsi="Times New Roman" w:cs="Times New Roman"/>
+          <w:i/>
+          <w:iCs/>
+        </w:rPr>
+        <w:lastRenderedPageBreak/>
+        <w:t>started connecting via Google Meet three times a week to keep track of progress. This improved our coordination and ensured timely delivery.</w:t>
       </w:r>
     </w:p>
     <w:p>
@@ -3899,7 +4015,6 @@
         <w:rPr>
           <w:rFonts w:ascii="Times New Roman" w:eastAsia="Times New Roman" w:hAnsi="Times New Roman" w:cs="Times New Roman"/>
         </w:rPr>
-        <w:lastRenderedPageBreak/>
         <w:t>Group’s time management (</w:t>
       </w:r>
       <w:r>
@@ -4304,6 +4419,70 @@
           <w:rFonts w:ascii="Times New Roman" w:eastAsia="Times New Roman" w:hAnsi="Times New Roman" w:cs="Times New Roman"/>
         </w:rPr>
       </w:pPr>
+    </w:p>
+    <w:p>
+      <w:pPr>
+        <w:ind w:left="1440"/>
+        <w:rPr>
+          <w:rFonts w:ascii="Times New Roman" w:eastAsia="Times New Roman" w:hAnsi="Times New Roman" w:cs="Times New Roman"/>
+        </w:rPr>
+      </w:pPr>
+    </w:p>
+    <w:p>
+      <w:pPr>
+        <w:ind w:left="1440"/>
+        <w:rPr>
+          <w:rFonts w:ascii="Times New Roman" w:eastAsia="Times New Roman" w:hAnsi="Times New Roman" w:cs="Times New Roman"/>
+        </w:rPr>
+      </w:pPr>
+    </w:p>
+    <w:p>
+      <w:pPr>
+        <w:ind w:left="1440"/>
+        <w:rPr>
+          <w:rFonts w:ascii="Times New Roman" w:eastAsia="Times New Roman" w:hAnsi="Times New Roman" w:cs="Times New Roman"/>
+        </w:rPr>
+      </w:pPr>
+    </w:p>
+    <w:p>
+      <w:pPr>
+        <w:ind w:left="1440"/>
+        <w:rPr>
+          <w:rFonts w:ascii="Times New Roman" w:eastAsia="Times New Roman" w:hAnsi="Times New Roman" w:cs="Times New Roman"/>
+        </w:rPr>
+      </w:pPr>
+    </w:p>
+    <w:p>
+      <w:pPr>
+        <w:ind w:left="1440"/>
+        <w:rPr>
+          <w:rFonts w:ascii="Times New Roman" w:eastAsia="Times New Roman" w:hAnsi="Times New Roman" w:cs="Times New Roman"/>
+        </w:rPr>
+      </w:pPr>
+    </w:p>
+    <w:p>
+      <w:pPr>
+        <w:ind w:left="1440"/>
+        <w:rPr>
+          <w:rFonts w:ascii="Times New Roman" w:eastAsia="Times New Roman" w:hAnsi="Times New Roman" w:cs="Times New Roman"/>
+        </w:rPr>
+      </w:pPr>
+    </w:p>
+    <w:p>
+      <w:pPr>
+        <w:ind w:left="1440"/>
+        <w:rPr>
+          <w:rFonts w:ascii="Times New Roman" w:eastAsia="Times New Roman" w:hAnsi="Times New Roman" w:cs="Times New Roman"/>
+        </w:rPr>
+      </w:pPr>
+    </w:p>
+    <w:p>
+      <w:pPr>
+        <w:ind w:left="1440"/>
+        <w:rPr>
+          <w:rFonts w:ascii="Times New Roman" w:eastAsia="Times New Roman" w:hAnsi="Times New Roman" w:cs="Times New Roman"/>
+        </w:rPr>
+      </w:pPr>
       <w:r>
         <w:rPr>
           <w:rFonts w:ascii="Times New Roman" w:eastAsia="Times New Roman" w:hAnsi="Times New Roman" w:cs="Times New Roman"/>
@@ -4326,6 +4505,7 @@
         <w:rPr>
           <w:rFonts w:ascii="Times New Roman" w:eastAsia="Times New Roman" w:hAnsi="Times New Roman" w:cs="Times New Roman"/>
         </w:rPr>
+        <w:lastRenderedPageBreak/>
         <w:t>Conclusions</w:t>
       </w:r>
     </w:p>
@@ -4419,7 +4599,6 @@
         <w:rPr>
           <w:rFonts w:ascii="Times New Roman" w:eastAsia="Times New Roman" w:hAnsi="Times New Roman" w:cs="Times New Roman"/>
         </w:rPr>
-        <w:lastRenderedPageBreak/>
         <w:t xml:space="preserve">Interpretation of the results </w:t>
       </w:r>
       <w:r>
@@ -4689,10 +4868,7 @@
         </w:numPr>
         <w:rPr>
           <w:rFonts w:ascii="Times New Roman" w:eastAsia="Times New Roman" w:hAnsi="Times New Roman" w:cs="Times New Roman"/>
-          <w:b/>
-          <w:bCs/>
-          <w:i/>
-          <w:iCs/>
+          <w:highlight w:val="yellow"/>
         </w:rPr>
       </w:pPr>
       <w:r>
@@ -4702,6 +4878,368 @@
         </w:rPr>
         <w:t>R code used for analysis and visualisation</w:t>
       </w:r>
+    </w:p>
+    <w:p>
+      <w:pPr>
+        <w:pStyle w:val="ListParagraph"/>
+        <w:ind w:left="1440"/>
+        <w:rPr>
+          <w:rFonts w:ascii="Times New Roman" w:eastAsia="Times New Roman" w:hAnsi="Times New Roman" w:cs="Times New Roman"/>
+          <w:highlight w:val="yellow"/>
+        </w:rPr>
+      </w:pPr>
+    </w:p>
+    <w:p>
+      <w:pPr>
+        <w:pStyle w:val="ListParagraph"/>
+        <w:ind w:left="1440"/>
+        <w:rPr>
+          <w:rFonts w:ascii="Times New Roman" w:eastAsia="Times New Roman" w:hAnsi="Times New Roman" w:cs="Times New Roman"/>
+          <w:color w:val="333333"/>
+        </w:rPr>
+      </w:pPr>
+      <w:r>
+        <w:rPr>
+          <w:rFonts w:ascii="Times New Roman" w:eastAsia="Times New Roman" w:hAnsi="Times New Roman" w:cs="Times New Roman"/>
+          <w:color w:val="333333"/>
+        </w:rPr>
+        <w:t># Import data</w:t>
+      </w:r>
+    </w:p>
+    <w:p>
+      <w:pPr>
+        <w:pStyle w:val="ListParagraph"/>
+        <w:ind w:left="1440"/>
+        <w:rPr>
+          <w:rFonts w:ascii="Times New Roman" w:eastAsia="Times New Roman" w:hAnsi="Times New Roman" w:cs="Times New Roman"/>
+          <w:color w:val="333333"/>
+        </w:rPr>
+      </w:pPr>
+      <w:r>
+        <w:rPr>
+          <w:rFonts w:ascii="Times New Roman" w:eastAsia="Times New Roman" w:hAnsi="Times New Roman" w:cs="Times New Roman"/>
+          <w:color w:val="333333"/>
+        </w:rPr>
+        <w:t>library(</w:t>
+      </w:r>
+      <w:proofErr w:type="spellStart"/>
+      <w:r>
+        <w:rPr>
+          <w:rFonts w:ascii="Times New Roman" w:eastAsia="Times New Roman" w:hAnsi="Times New Roman" w:cs="Times New Roman"/>
+          <w:color w:val="333333"/>
+        </w:rPr>
+        <w:t>readr</w:t>
+      </w:r>
+      <w:proofErr w:type="spellEnd"/>
+      <w:r>
+        <w:rPr>
+          <w:rFonts w:ascii="Times New Roman" w:eastAsia="Times New Roman" w:hAnsi="Times New Roman" w:cs="Times New Roman"/>
+          <w:color w:val="333333"/>
+        </w:rPr>
+        <w:t>)</w:t>
+      </w:r>
+    </w:p>
+    <w:p>
+      <w:pPr>
+        <w:pStyle w:val="ListParagraph"/>
+        <w:ind w:left="1440"/>
+        <w:rPr>
+          <w:rFonts w:ascii="Times New Roman" w:eastAsia="Times New Roman" w:hAnsi="Times New Roman" w:cs="Times New Roman"/>
+          <w:color w:val="333333"/>
+        </w:rPr>
+      </w:pPr>
+      <w:proofErr w:type="spellStart"/>
+      <w:r>
+        <w:rPr>
+          <w:rFonts w:ascii="Times New Roman" w:eastAsia="Times New Roman" w:hAnsi="Times New Roman" w:cs="Times New Roman"/>
+          <w:color w:val="333333"/>
+        </w:rPr>
+        <w:t>df</w:t>
+      </w:r>
+      <w:proofErr w:type="spellEnd"/>
+      <w:r>
+        <w:rPr>
+          <w:rFonts w:ascii="Times New Roman" w:eastAsia="Times New Roman" w:hAnsi="Times New Roman" w:cs="Times New Roman"/>
+          <w:color w:val="333333"/>
+        </w:rPr>
+        <w:t xml:space="preserve"> &lt;- </w:t>
+      </w:r>
+      <w:proofErr w:type="spellStart"/>
+      <w:r>
+        <w:rPr>
+          <w:rFonts w:ascii="Times New Roman" w:eastAsia="Times New Roman" w:hAnsi="Times New Roman" w:cs="Times New Roman"/>
+          <w:color w:val="333333"/>
+        </w:rPr>
+        <w:t>read_</w:t>
+      </w:r>
+      <w:proofErr w:type="gramStart"/>
+      <w:r>
+        <w:rPr>
+          <w:rFonts w:ascii="Times New Roman" w:eastAsia="Times New Roman" w:hAnsi="Times New Roman" w:cs="Times New Roman"/>
+          <w:color w:val="333333"/>
+        </w:rPr>
+        <w:t>csv</w:t>
+      </w:r>
+      <w:proofErr w:type="spellEnd"/>
+      <w:r>
+        <w:rPr>
+          <w:rFonts w:ascii="Times New Roman" w:eastAsia="Times New Roman" w:hAnsi="Times New Roman" w:cs="Times New Roman"/>
+          <w:color w:val="333333"/>
+        </w:rPr>
+        <w:t>(</w:t>
+      </w:r>
+      <w:proofErr w:type="gramEnd"/>
+      <w:r>
+        <w:rPr>
+          <w:rFonts w:ascii="Times New Roman" w:eastAsia="Times New Roman" w:hAnsi="Times New Roman" w:cs="Times New Roman"/>
+          <w:color w:val="333333"/>
+        </w:rPr>
+        <w:t>"adult income1.csv")</w:t>
+      </w:r>
+    </w:p>
+    <w:p>
+      <w:pPr>
+        <w:pStyle w:val="ListParagraph"/>
+        <w:ind w:left="1440"/>
+        <w:rPr>
+          <w:rFonts w:ascii="Times New Roman" w:eastAsia="Times New Roman" w:hAnsi="Times New Roman" w:cs="Times New Roman"/>
+          <w:color w:val="333333"/>
+        </w:rPr>
+      </w:pPr>
+    </w:p>
+    <w:p>
+      <w:pPr>
+        <w:pStyle w:val="ListParagraph"/>
+        <w:ind w:left="1440"/>
+        <w:rPr>
+          <w:rFonts w:ascii="Times New Roman" w:eastAsia="Times New Roman" w:hAnsi="Times New Roman" w:cs="Times New Roman"/>
+          <w:color w:val="333333"/>
+        </w:rPr>
+      </w:pPr>
+      <w:r>
+        <w:rPr>
+          <w:rFonts w:ascii="Times New Roman" w:eastAsia="Times New Roman" w:hAnsi="Times New Roman" w:cs="Times New Roman"/>
+          <w:color w:val="333333"/>
+        </w:rPr>
+        <w:t># Clean and filter dataset to only include 'Male' and 'Female'</w:t>
+      </w:r>
+    </w:p>
+    <w:p>
+      <w:pPr>
+        <w:pStyle w:val="ListParagraph"/>
+        <w:ind w:left="1440"/>
+        <w:rPr>
+          <w:rFonts w:ascii="Times New Roman" w:eastAsia="Times New Roman" w:hAnsi="Times New Roman" w:cs="Times New Roman"/>
+          <w:color w:val="333333"/>
+        </w:rPr>
+      </w:pPr>
+      <w:r>
+        <w:rPr>
+          <w:rFonts w:ascii="Times New Roman" w:eastAsia="Times New Roman" w:hAnsi="Times New Roman" w:cs="Times New Roman"/>
+          <w:color w:val="333333"/>
+        </w:rPr>
+        <w:t xml:space="preserve">df2 &lt;- </w:t>
+      </w:r>
+      <w:proofErr w:type="gramStart"/>
+      <w:r>
+        <w:rPr>
+          <w:rFonts w:ascii="Times New Roman" w:eastAsia="Times New Roman" w:hAnsi="Times New Roman" w:cs="Times New Roman"/>
+          <w:color w:val="333333"/>
+        </w:rPr>
+        <w:t>subset(</w:t>
+      </w:r>
+      <w:proofErr w:type="spellStart"/>
+      <w:proofErr w:type="gramEnd"/>
+      <w:r>
+        <w:rPr>
+          <w:rFonts w:ascii="Times New Roman" w:eastAsia="Times New Roman" w:hAnsi="Times New Roman" w:cs="Times New Roman"/>
+          <w:color w:val="333333"/>
+        </w:rPr>
+        <w:t>df</w:t>
+      </w:r>
+      <w:proofErr w:type="spellEnd"/>
+      <w:r>
+        <w:rPr>
+          <w:rFonts w:ascii="Times New Roman" w:eastAsia="Times New Roman" w:hAnsi="Times New Roman" w:cs="Times New Roman"/>
+          <w:color w:val="333333"/>
+        </w:rPr>
+        <w:t>, sex == "Male" | sex == "Female")</w:t>
+      </w:r>
+    </w:p>
+    <w:p>
+      <w:pPr>
+        <w:pStyle w:val="ListParagraph"/>
+        <w:ind w:left="1440"/>
+        <w:rPr>
+          <w:rFonts w:ascii="Times New Roman" w:eastAsia="Times New Roman" w:hAnsi="Times New Roman" w:cs="Times New Roman"/>
+          <w:color w:val="333333"/>
+        </w:rPr>
+      </w:pPr>
+      <w:r>
+        <w:rPr>
+          <w:rFonts w:ascii="Times New Roman" w:eastAsia="Times New Roman" w:hAnsi="Times New Roman" w:cs="Times New Roman"/>
+          <w:color w:val="333333"/>
+        </w:rPr>
+        <w:t xml:space="preserve">df2 &lt;- </w:t>
+      </w:r>
+      <w:proofErr w:type="gramStart"/>
+      <w:r>
+        <w:rPr>
+          <w:rFonts w:ascii="Times New Roman" w:eastAsia="Times New Roman" w:hAnsi="Times New Roman" w:cs="Times New Roman"/>
+          <w:color w:val="333333"/>
+        </w:rPr>
+        <w:t>subset(</w:t>
+      </w:r>
+      <w:proofErr w:type="spellStart"/>
+      <w:proofErr w:type="gramEnd"/>
+      <w:r>
+        <w:rPr>
+          <w:rFonts w:ascii="Times New Roman" w:eastAsia="Times New Roman" w:hAnsi="Times New Roman" w:cs="Times New Roman"/>
+          <w:color w:val="333333"/>
+        </w:rPr>
+        <w:t>df</w:t>
+      </w:r>
+      <w:proofErr w:type="spellEnd"/>
+      <w:r>
+        <w:rPr>
+          <w:rFonts w:ascii="Times New Roman" w:eastAsia="Times New Roman" w:hAnsi="Times New Roman" w:cs="Times New Roman"/>
+          <w:color w:val="333333"/>
+        </w:rPr>
+        <w:t xml:space="preserve">, </w:t>
+      </w:r>
+      <w:proofErr w:type="spellStart"/>
+      <w:proofErr w:type="gramStart"/>
+      <w:r>
+        <w:rPr>
+          <w:rFonts w:ascii="Times New Roman" w:eastAsia="Times New Roman" w:hAnsi="Times New Roman" w:cs="Times New Roman"/>
+          <w:color w:val="333333"/>
+        </w:rPr>
+        <w:t>native.country</w:t>
+      </w:r>
+      <w:proofErr w:type="spellEnd"/>
+      <w:proofErr w:type="gramEnd"/>
+      <w:r>
+        <w:rPr>
+          <w:rFonts w:ascii="Times New Roman" w:eastAsia="Times New Roman" w:hAnsi="Times New Roman" w:cs="Times New Roman"/>
+          <w:color w:val="333333"/>
+        </w:rPr>
+        <w:t xml:space="preserve"> == "United-States</w:t>
+      </w:r>
+      <w:proofErr w:type="gramStart"/>
+      <w:r>
+        <w:rPr>
+          <w:rFonts w:ascii="Times New Roman" w:eastAsia="Times New Roman" w:hAnsi="Times New Roman" w:cs="Times New Roman"/>
+          <w:color w:val="333333"/>
+        </w:rPr>
+        <w:t>" )</w:t>
+      </w:r>
+      <w:proofErr w:type="gramEnd"/>
+    </w:p>
+    <w:p>
+      <w:pPr>
+        <w:pStyle w:val="ListParagraph"/>
+        <w:ind w:left="1440"/>
+        <w:rPr>
+          <w:rFonts w:ascii="Times New Roman" w:eastAsia="Times New Roman" w:hAnsi="Times New Roman" w:cs="Times New Roman"/>
+          <w:color w:val="333333"/>
+        </w:rPr>
+      </w:pPr>
+    </w:p>
+    <w:p>
+      <w:pPr>
+        <w:pStyle w:val="ListParagraph"/>
+        <w:ind w:left="1440"/>
+        <w:rPr>
+          <w:rFonts w:ascii="Times New Roman" w:eastAsia="Times New Roman" w:hAnsi="Times New Roman" w:cs="Times New Roman"/>
+          <w:color w:val="333333"/>
+        </w:rPr>
+      </w:pPr>
+      <w:r>
+        <w:rPr>
+          <w:rFonts w:ascii="Times New Roman" w:eastAsia="Times New Roman" w:hAnsi="Times New Roman" w:cs="Times New Roman"/>
+          <w:color w:val="333333"/>
+        </w:rPr>
+        <w:t># Create a new binary column for income bracket</w:t>
+      </w:r>
+    </w:p>
+    <w:p>
+      <w:pPr>
+        <w:pStyle w:val="ListParagraph"/>
+        <w:ind w:left="1440"/>
+        <w:rPr>
+          <w:rFonts w:ascii="Times New Roman" w:eastAsia="Times New Roman" w:hAnsi="Times New Roman" w:cs="Times New Roman"/>
+          <w:color w:val="333333"/>
+        </w:rPr>
+      </w:pPr>
+      <w:r>
+        <w:rPr>
+          <w:rFonts w:ascii="Times New Roman" w:eastAsia="Times New Roman" w:hAnsi="Times New Roman" w:cs="Times New Roman"/>
+          <w:color w:val="333333"/>
+        </w:rPr>
+        <w:t xml:space="preserve">df2$income_bracket &lt;- </w:t>
+      </w:r>
+      <w:proofErr w:type="spellStart"/>
+      <w:proofErr w:type="gramStart"/>
+      <w:r>
+        <w:rPr>
+          <w:rFonts w:ascii="Times New Roman" w:eastAsia="Times New Roman" w:hAnsi="Times New Roman" w:cs="Times New Roman"/>
+          <w:color w:val="333333"/>
+        </w:rPr>
+        <w:t>ifelse</w:t>
+      </w:r>
+      <w:proofErr w:type="spellEnd"/>
+      <w:r>
+        <w:rPr>
+          <w:rFonts w:ascii="Times New Roman" w:eastAsia="Times New Roman" w:hAnsi="Times New Roman" w:cs="Times New Roman"/>
+          <w:color w:val="333333"/>
+        </w:rPr>
+        <w:t>(</w:t>
+      </w:r>
+      <w:proofErr w:type="gramEnd"/>
+      <w:r>
+        <w:rPr>
+          <w:rFonts w:ascii="Times New Roman" w:eastAsia="Times New Roman" w:hAnsi="Times New Roman" w:cs="Times New Roman"/>
+          <w:color w:val="333333"/>
+        </w:rPr>
+        <w:t>df2$income == "&lt;=50K", "&lt;=50K", "&gt;50K")</w:t>
+      </w:r>
+    </w:p>
+    <w:p>
+      <w:pPr>
+        <w:pStyle w:val="ListParagraph"/>
+        <w:ind w:left="1440"/>
+        <w:rPr>
+          <w:rFonts w:ascii="Times New Roman" w:eastAsia="Times New Roman" w:hAnsi="Times New Roman" w:cs="Times New Roman"/>
+          <w:color w:val="333333"/>
+        </w:rPr>
+      </w:pPr>
+    </w:p>
+    <w:p>
+      <w:pPr>
+        <w:pStyle w:val="ListParagraph"/>
+        <w:ind w:left="1440"/>
+        <w:rPr>
+          <w:rFonts w:ascii="Times New Roman" w:eastAsia="Times New Roman" w:hAnsi="Times New Roman" w:cs="Times New Roman"/>
+          <w:color w:val="333333"/>
+        </w:rPr>
+      </w:pPr>
+      <w:r>
+        <w:rPr>
+          <w:rFonts w:ascii="Times New Roman" w:eastAsia="Times New Roman" w:hAnsi="Times New Roman" w:cs="Times New Roman"/>
+          <w:color w:val="333333"/>
+        </w:rPr>
+        <w:t># Build a contingency table: Gender vs Income bracket</w:t>
+      </w:r>
+    </w:p>
+    <w:p>
+      <w:pPr>
+        <w:pStyle w:val="ListParagraph"/>
+        <w:ind w:left="1440"/>
+        <w:rPr>
+          <w:rFonts w:ascii="Times New Roman" w:eastAsia="Times New Roman" w:hAnsi="Times New Roman" w:cs="Times New Roman"/>
+          <w:color w:val="333333"/>
+        </w:rPr>
+      </w:pPr>
       <w:r>
         <w:rPr>
           <w:rFonts w:ascii="Times New Roman" w:eastAsia="Times New Roman" w:hAnsi="Times New Roman" w:cs="Times New Roman"/>
@@ -4709,160 +5247,914 @@
         </w:rPr>
         <w:t xml:space="preserve"> </w:t>
       </w:r>
-      <w:r>
-        <w:rPr>
-          <w:rFonts w:ascii="Times New Roman" w:eastAsia="Times New Roman" w:hAnsi="Times New Roman" w:cs="Times New Roman"/>
-          <w:b/>
-          <w:bCs/>
-          <w:i/>
-          <w:iCs/>
-        </w:rPr>
-        <w:t>(not included in</w:t>
-      </w:r>
-      <w:r>
-        <w:rPr>
-          <w:rFonts w:ascii="Times New Roman" w:eastAsia="Times New Roman" w:hAnsi="Times New Roman" w:cs="Times New Roman"/>
-          <w:b/>
-          <w:bCs/>
-          <w:i/>
-          <w:iCs/>
-        </w:rPr>
-        <w:t xml:space="preserve"> the</w:t>
-      </w:r>
-      <w:r>
-        <w:rPr>
-          <w:rFonts w:ascii="Times New Roman" w:eastAsia="Times New Roman" w:hAnsi="Times New Roman" w:cs="Times New Roman"/>
-          <w:b/>
-          <w:bCs/>
-          <w:i/>
-          <w:iCs/>
-        </w:rPr>
-        <w:t xml:space="preserve"> wor</w:t>
-      </w:r>
-      <w:r>
-        <w:rPr>
-          <w:rFonts w:ascii="Times New Roman" w:eastAsia="Times New Roman" w:hAnsi="Times New Roman" w:cs="Times New Roman"/>
-          <w:b/>
-          <w:bCs/>
-          <w:i/>
-          <w:iCs/>
-        </w:rPr>
-        <w:t>d</w:t>
-      </w:r>
-      <w:r>
-        <w:rPr>
-          <w:rFonts w:ascii="Times New Roman" w:eastAsia="Times New Roman" w:hAnsi="Times New Roman" w:cs="Times New Roman"/>
-          <w:b/>
-          <w:bCs/>
-          <w:i/>
-          <w:iCs/>
-        </w:rPr>
-        <w:t xml:space="preserve"> count)</w:t>
-      </w:r>
-    </w:p>
-    <w:p>
-      <w:pPr>
-        <w:pStyle w:val="ListParagraph"/>
-        <w:ind w:left="2250" w:hanging="810"/>
-        <w:rPr>
-          <w:rFonts w:ascii="Times New Roman" w:eastAsia="Times New Roman" w:hAnsi="Times New Roman" w:cs="Times New Roman"/>
-        </w:rPr>
-      </w:pPr>
-      <w:r>
-        <w:rPr>
-          <w:rFonts w:ascii="Times New Roman" w:eastAsia="Times New Roman" w:hAnsi="Times New Roman" w:cs="Times New Roman"/>
-        </w:rPr>
-        <w:t>Analysis. R</w:t>
-      </w:r>
-      <w:r>
-        <w:rPr>
-          <w:rFonts w:ascii="Times New Roman" w:eastAsia="Times New Roman" w:hAnsi="Times New Roman" w:cs="Times New Roman"/>
-        </w:rPr>
-        <w:t xml:space="preserve"> code with the appropriate statistics to test the hypotheses. </w:t>
-      </w:r>
-    </w:p>
-    <w:p>
-      <w:pPr>
-        <w:pStyle w:val="ListParagraph"/>
-        <w:numPr>
-          <w:ilvl w:val="0"/>
-          <w:numId w:val="19"/>
-        </w:numPr>
+      <w:proofErr w:type="spellStart"/>
+      <w:r>
+        <w:rPr>
+          <w:rFonts w:ascii="Times New Roman" w:eastAsia="Times New Roman" w:hAnsi="Times New Roman" w:cs="Times New Roman"/>
+          <w:color w:val="333333"/>
+        </w:rPr>
+        <w:t>usa</w:t>
+      </w:r>
+      <w:proofErr w:type="spellEnd"/>
+      <w:r>
+        <w:rPr>
+          <w:rFonts w:ascii="Times New Roman" w:eastAsia="Times New Roman" w:hAnsi="Times New Roman" w:cs="Times New Roman"/>
+          <w:color w:val="333333"/>
+        </w:rPr>
+        <w:t>&lt;- table(df2$</w:t>
+      </w:r>
+      <w:proofErr w:type="gramStart"/>
+      <w:r>
+        <w:rPr>
+          <w:rFonts w:ascii="Times New Roman" w:eastAsia="Times New Roman" w:hAnsi="Times New Roman" w:cs="Times New Roman"/>
+          <w:color w:val="333333"/>
+        </w:rPr>
+        <w:t>sex[</w:t>
+      </w:r>
+      <w:proofErr w:type="gramEnd"/>
+      <w:r>
+        <w:rPr>
+          <w:rFonts w:ascii="Times New Roman" w:eastAsia="Times New Roman" w:hAnsi="Times New Roman" w:cs="Times New Roman"/>
+          <w:color w:val="333333"/>
+        </w:rPr>
+        <w:t>df2$native.country=="United-States"], df2$income_</w:t>
+      </w:r>
+      <w:proofErr w:type="gramStart"/>
+      <w:r>
+        <w:rPr>
+          <w:rFonts w:ascii="Times New Roman" w:eastAsia="Times New Roman" w:hAnsi="Times New Roman" w:cs="Times New Roman"/>
+          <w:color w:val="333333"/>
+        </w:rPr>
+        <w:t>bracket[</w:t>
+      </w:r>
+      <w:proofErr w:type="gramEnd"/>
+      <w:r>
+        <w:rPr>
+          <w:rFonts w:ascii="Times New Roman" w:eastAsia="Times New Roman" w:hAnsi="Times New Roman" w:cs="Times New Roman"/>
+          <w:color w:val="333333"/>
+        </w:rPr>
+        <w:t>df2$native.country=="United-States"</w:t>
+      </w:r>
+      <w:proofErr w:type="gramStart"/>
+      <w:r>
+        <w:rPr>
+          <w:rFonts w:ascii="Times New Roman" w:eastAsia="Times New Roman" w:hAnsi="Times New Roman" w:cs="Times New Roman"/>
+          <w:color w:val="333333"/>
+        </w:rPr>
+        <w:t>] )</w:t>
+      </w:r>
+      <w:proofErr w:type="gramEnd"/>
+    </w:p>
+    <w:p>
+      <w:pPr>
+        <w:pStyle w:val="ListParagraph"/>
         <w:ind w:left="1440"/>
         <w:rPr>
           <w:rFonts w:ascii="Times New Roman" w:eastAsia="Times New Roman" w:hAnsi="Times New Roman" w:cs="Times New Roman"/>
-          <w:i/>
-          <w:iCs/>
+          <w:color w:val="333333"/>
+        </w:rPr>
+      </w:pPr>
+    </w:p>
+    <w:p>
+      <w:pPr>
+        <w:pStyle w:val="ListParagraph"/>
+        <w:ind w:left="1440"/>
+        <w:rPr>
+          <w:rFonts w:ascii="Times New Roman" w:eastAsia="Times New Roman" w:hAnsi="Times New Roman" w:cs="Times New Roman"/>
+          <w:color w:val="333333"/>
+        </w:rPr>
+      </w:pPr>
+      <w:r>
+        <w:rPr>
+          <w:rFonts w:ascii="Times New Roman" w:eastAsia="Times New Roman" w:hAnsi="Times New Roman" w:cs="Times New Roman"/>
+          <w:color w:val="333333"/>
+        </w:rPr>
+        <w:t># Chi-squared test for difference in proportions</w:t>
+      </w:r>
+    </w:p>
+    <w:p>
+      <w:pPr>
+        <w:pStyle w:val="ListParagraph"/>
+        <w:ind w:left="1440"/>
+        <w:rPr>
+          <w:rFonts w:ascii="Times New Roman" w:eastAsia="Times New Roman" w:hAnsi="Times New Roman" w:cs="Times New Roman"/>
+          <w:color w:val="333333"/>
+        </w:rPr>
+      </w:pPr>
+      <w:proofErr w:type="spellStart"/>
+      <w:r>
+        <w:rPr>
+          <w:rFonts w:ascii="Times New Roman" w:eastAsia="Times New Roman" w:hAnsi="Times New Roman" w:cs="Times New Roman"/>
+          <w:color w:val="333333"/>
+        </w:rPr>
+        <w:lastRenderedPageBreak/>
+        <w:t>chisq.test</w:t>
+      </w:r>
+      <w:proofErr w:type="spellEnd"/>
+      <w:r>
+        <w:rPr>
+          <w:rFonts w:ascii="Times New Roman" w:eastAsia="Times New Roman" w:hAnsi="Times New Roman" w:cs="Times New Roman"/>
+          <w:color w:val="333333"/>
+        </w:rPr>
+        <w:t>(</w:t>
+      </w:r>
+      <w:proofErr w:type="spellStart"/>
+      <w:r>
+        <w:rPr>
+          <w:rFonts w:ascii="Times New Roman" w:eastAsia="Times New Roman" w:hAnsi="Times New Roman" w:cs="Times New Roman"/>
+          <w:color w:val="333333"/>
+        </w:rPr>
+        <w:t>usa</w:t>
+      </w:r>
+      <w:proofErr w:type="spellEnd"/>
+      <w:r>
+        <w:rPr>
+          <w:rFonts w:ascii="Times New Roman" w:eastAsia="Times New Roman" w:hAnsi="Times New Roman" w:cs="Times New Roman"/>
+          <w:color w:val="333333"/>
+        </w:rPr>
+        <w:t>)</w:t>
+      </w:r>
+    </w:p>
+    <w:p>
+      <w:pPr>
+        <w:pStyle w:val="ListParagraph"/>
+        <w:ind w:left="1440"/>
+        <w:rPr>
+          <w:rFonts w:ascii="Times New Roman" w:eastAsia="Times New Roman" w:hAnsi="Times New Roman" w:cs="Times New Roman"/>
+          <w:color w:val="333333"/>
+        </w:rPr>
+      </w:pPr>
+    </w:p>
+    <w:p>
+      <w:pPr>
+        <w:pStyle w:val="ListParagraph"/>
+        <w:ind w:left="1440"/>
+        <w:rPr>
+          <w:rFonts w:ascii="Times New Roman" w:eastAsia="Times New Roman" w:hAnsi="Times New Roman" w:cs="Times New Roman"/>
+          <w:color w:val="333333"/>
+        </w:rPr>
+      </w:pPr>
+      <w:r>
+        <w:rPr>
+          <w:rFonts w:ascii="Times New Roman" w:eastAsia="Times New Roman" w:hAnsi="Times New Roman" w:cs="Times New Roman"/>
+          <w:color w:val="333333"/>
+        </w:rPr>
+        <w:t># Convert counts to percentages by column: proportion inside each income group</w:t>
+      </w:r>
+    </w:p>
+    <w:p>
+      <w:pPr>
+        <w:pStyle w:val="ListParagraph"/>
+        <w:ind w:left="1440"/>
+        <w:rPr>
+          <w:rFonts w:ascii="Times New Roman" w:eastAsia="Times New Roman" w:hAnsi="Times New Roman" w:cs="Times New Roman"/>
+          <w:color w:val="333333"/>
+        </w:rPr>
+      </w:pPr>
+      <w:r>
+        <w:rPr>
+          <w:rFonts w:ascii="Times New Roman" w:eastAsia="Times New Roman" w:hAnsi="Times New Roman" w:cs="Times New Roman"/>
+          <w:color w:val="333333"/>
+        </w:rPr>
+        <w:t xml:space="preserve">percentages &lt;- </w:t>
+      </w:r>
+      <w:proofErr w:type="spellStart"/>
+      <w:proofErr w:type="gramStart"/>
+      <w:r>
+        <w:rPr>
+          <w:rFonts w:ascii="Times New Roman" w:eastAsia="Times New Roman" w:hAnsi="Times New Roman" w:cs="Times New Roman"/>
+          <w:color w:val="333333"/>
+        </w:rPr>
+        <w:t>prop.table</w:t>
+      </w:r>
+      <w:proofErr w:type="spellEnd"/>
+      <w:proofErr w:type="gramEnd"/>
+      <w:r>
+        <w:rPr>
+          <w:rFonts w:ascii="Times New Roman" w:eastAsia="Times New Roman" w:hAnsi="Times New Roman" w:cs="Times New Roman"/>
+          <w:color w:val="333333"/>
+        </w:rPr>
+        <w:t>(</w:t>
+      </w:r>
+      <w:proofErr w:type="spellStart"/>
+      <w:r>
+        <w:rPr>
+          <w:rFonts w:ascii="Times New Roman" w:eastAsia="Times New Roman" w:hAnsi="Times New Roman" w:cs="Times New Roman"/>
+          <w:color w:val="333333"/>
+        </w:rPr>
+        <w:t>usa</w:t>
+      </w:r>
+      <w:proofErr w:type="spellEnd"/>
+      <w:r>
+        <w:rPr>
+          <w:rFonts w:ascii="Times New Roman" w:eastAsia="Times New Roman" w:hAnsi="Times New Roman" w:cs="Times New Roman"/>
+          <w:color w:val="333333"/>
+        </w:rPr>
+        <w:t>, margin=2) * 100</w:t>
+      </w:r>
+    </w:p>
+    <w:p>
+      <w:pPr>
+        <w:pStyle w:val="ListParagraph"/>
+        <w:ind w:left="1440"/>
+        <w:rPr>
+          <w:rFonts w:ascii="Times New Roman" w:eastAsia="Times New Roman" w:hAnsi="Times New Roman" w:cs="Times New Roman"/>
+          <w:color w:val="333333"/>
+        </w:rPr>
+      </w:pPr>
+    </w:p>
+    <w:p>
+      <w:pPr>
+        <w:pStyle w:val="ListParagraph"/>
+        <w:ind w:left="1440"/>
+        <w:rPr>
+          <w:rFonts w:ascii="Times New Roman" w:eastAsia="Times New Roman" w:hAnsi="Times New Roman" w:cs="Times New Roman"/>
+          <w:color w:val="333333"/>
+        </w:rPr>
+      </w:pPr>
+      <w:r>
+        <w:rPr>
+          <w:rFonts w:ascii="Times New Roman" w:eastAsia="Times New Roman" w:hAnsi="Times New Roman" w:cs="Times New Roman"/>
+          <w:color w:val="333333"/>
+        </w:rPr>
+        <w:t># Plot: Stacked bar chart of gender proportions inside each income group</w:t>
+      </w:r>
+    </w:p>
+    <w:p>
+      <w:pPr>
+        <w:pStyle w:val="ListParagraph"/>
+        <w:ind w:left="1440"/>
+        <w:rPr>
+          <w:rFonts w:ascii="Times New Roman" w:eastAsia="Times New Roman" w:hAnsi="Times New Roman" w:cs="Times New Roman"/>
+          <w:color w:val="333333"/>
+        </w:rPr>
+      </w:pPr>
+      <w:proofErr w:type="spellStart"/>
+      <w:proofErr w:type="gramStart"/>
+      <w:r>
+        <w:rPr>
+          <w:rFonts w:ascii="Times New Roman" w:eastAsia="Times New Roman" w:hAnsi="Times New Roman" w:cs="Times New Roman"/>
+          <w:color w:val="333333"/>
+        </w:rPr>
+        <w:t>barplot</w:t>
+      </w:r>
+      <w:proofErr w:type="spellEnd"/>
+      <w:r>
+        <w:rPr>
+          <w:rFonts w:ascii="Times New Roman" w:eastAsia="Times New Roman" w:hAnsi="Times New Roman" w:cs="Times New Roman"/>
+          <w:color w:val="333333"/>
+        </w:rPr>
+        <w:t>(</w:t>
+      </w:r>
+      <w:proofErr w:type="gramEnd"/>
+      <w:r>
+        <w:rPr>
+          <w:rFonts w:ascii="Times New Roman" w:eastAsia="Times New Roman" w:hAnsi="Times New Roman" w:cs="Times New Roman"/>
+          <w:color w:val="333333"/>
+        </w:rPr>
+        <w:t xml:space="preserve">percentages, col = </w:t>
+      </w:r>
+      <w:proofErr w:type="gramStart"/>
+      <w:r>
+        <w:rPr>
+          <w:rFonts w:ascii="Times New Roman" w:eastAsia="Times New Roman" w:hAnsi="Times New Roman" w:cs="Times New Roman"/>
+          <w:color w:val="333333"/>
+        </w:rPr>
+        <w:t>c(</w:t>
+      </w:r>
+      <w:proofErr w:type="gramEnd"/>
+      <w:r>
+        <w:rPr>
+          <w:rFonts w:ascii="Times New Roman" w:eastAsia="Times New Roman" w:hAnsi="Times New Roman" w:cs="Times New Roman"/>
+          <w:color w:val="333333"/>
+        </w:rPr>
+        <w:t xml:space="preserve">"orange", "black"), </w:t>
+      </w:r>
+      <w:proofErr w:type="spellStart"/>
+      <w:r>
+        <w:rPr>
+          <w:rFonts w:ascii="Times New Roman" w:eastAsia="Times New Roman" w:hAnsi="Times New Roman" w:cs="Times New Roman"/>
+          <w:color w:val="333333"/>
+        </w:rPr>
+        <w:t>xlab</w:t>
+      </w:r>
+      <w:proofErr w:type="spellEnd"/>
+      <w:r>
+        <w:rPr>
+          <w:rFonts w:ascii="Times New Roman" w:eastAsia="Times New Roman" w:hAnsi="Times New Roman" w:cs="Times New Roman"/>
+          <w:color w:val="333333"/>
+        </w:rPr>
+        <w:t xml:space="preserve"> = "Income Bracket", </w:t>
+      </w:r>
+      <w:proofErr w:type="spellStart"/>
+      <w:r>
+        <w:rPr>
+          <w:rFonts w:ascii="Times New Roman" w:eastAsia="Times New Roman" w:hAnsi="Times New Roman" w:cs="Times New Roman"/>
+          <w:color w:val="333333"/>
+        </w:rPr>
+        <w:t>ylab</w:t>
+      </w:r>
+      <w:proofErr w:type="spellEnd"/>
+      <w:r>
+        <w:rPr>
+          <w:rFonts w:ascii="Times New Roman" w:eastAsia="Times New Roman" w:hAnsi="Times New Roman" w:cs="Times New Roman"/>
+          <w:color w:val="333333"/>
+        </w:rPr>
+        <w:t xml:space="preserve"> = "Percentage",</w:t>
+      </w:r>
+    </w:p>
+    <w:p>
+      <w:pPr>
+        <w:pStyle w:val="ListParagraph"/>
+        <w:ind w:left="1440"/>
+        <w:rPr>
+          <w:rFonts w:ascii="Times New Roman" w:eastAsia="Times New Roman" w:hAnsi="Times New Roman" w:cs="Times New Roman"/>
+          <w:color w:val="333333"/>
+        </w:rPr>
+      </w:pPr>
+      <w:r>
+        <w:rPr>
+          <w:rFonts w:ascii="Times New Roman" w:eastAsia="Times New Roman" w:hAnsi="Times New Roman" w:cs="Times New Roman"/>
+          <w:color w:val="333333"/>
+        </w:rPr>
+        <w:t xml:space="preserve">        main = "Proportion of Income Brackets by Gender", </w:t>
+      </w:r>
+      <w:proofErr w:type="spellStart"/>
+      <w:r>
+        <w:rPr>
+          <w:rFonts w:ascii="Times New Roman" w:eastAsia="Times New Roman" w:hAnsi="Times New Roman" w:cs="Times New Roman"/>
+          <w:color w:val="333333"/>
+        </w:rPr>
+        <w:t>ylim</w:t>
+      </w:r>
+      <w:proofErr w:type="spellEnd"/>
+      <w:r>
+        <w:rPr>
+          <w:rFonts w:ascii="Times New Roman" w:eastAsia="Times New Roman" w:hAnsi="Times New Roman" w:cs="Times New Roman"/>
+          <w:color w:val="333333"/>
+        </w:rPr>
+        <w:t xml:space="preserve"> = </w:t>
+      </w:r>
+      <w:proofErr w:type="gramStart"/>
+      <w:r>
+        <w:rPr>
+          <w:rFonts w:ascii="Times New Roman" w:eastAsia="Times New Roman" w:hAnsi="Times New Roman" w:cs="Times New Roman"/>
+          <w:color w:val="333333"/>
+        </w:rPr>
+        <w:t>c(</w:t>
+      </w:r>
+      <w:proofErr w:type="gramEnd"/>
+      <w:r>
+        <w:rPr>
+          <w:rFonts w:ascii="Times New Roman" w:eastAsia="Times New Roman" w:hAnsi="Times New Roman" w:cs="Times New Roman"/>
+          <w:color w:val="333333"/>
+        </w:rPr>
+        <w:t>0, 100),</w:t>
+      </w:r>
+    </w:p>
+    <w:p>
+      <w:pPr>
+        <w:pStyle w:val="ListParagraph"/>
+        <w:ind w:left="1440"/>
+        <w:rPr>
+          <w:rFonts w:ascii="Times New Roman" w:eastAsia="Times New Roman" w:hAnsi="Times New Roman" w:cs="Times New Roman"/>
+          <w:color w:val="333333"/>
+        </w:rPr>
+      </w:pPr>
+      <w:r>
+        <w:rPr>
+          <w:rFonts w:ascii="Times New Roman" w:eastAsia="Times New Roman" w:hAnsi="Times New Roman" w:cs="Times New Roman"/>
+          <w:color w:val="333333"/>
+        </w:rPr>
+        <w:t xml:space="preserve">        </w:t>
+      </w:r>
+      <w:proofErr w:type="spellStart"/>
+      <w:r>
+        <w:rPr>
+          <w:rFonts w:ascii="Times New Roman" w:eastAsia="Times New Roman" w:hAnsi="Times New Roman" w:cs="Times New Roman"/>
+          <w:color w:val="333333"/>
+        </w:rPr>
+        <w:t>legend.text</w:t>
+      </w:r>
+      <w:proofErr w:type="spellEnd"/>
+      <w:r>
+        <w:rPr>
+          <w:rFonts w:ascii="Times New Roman" w:eastAsia="Times New Roman" w:hAnsi="Times New Roman" w:cs="Times New Roman"/>
+          <w:color w:val="333333"/>
+        </w:rPr>
+        <w:t xml:space="preserve"> = </w:t>
+      </w:r>
+      <w:proofErr w:type="spellStart"/>
+      <w:r>
+        <w:rPr>
+          <w:rFonts w:ascii="Times New Roman" w:eastAsia="Times New Roman" w:hAnsi="Times New Roman" w:cs="Times New Roman"/>
+          <w:color w:val="333333"/>
+        </w:rPr>
+        <w:t>rownames</w:t>
+      </w:r>
+      <w:proofErr w:type="spellEnd"/>
+      <w:r>
+        <w:rPr>
+          <w:rFonts w:ascii="Times New Roman" w:eastAsia="Times New Roman" w:hAnsi="Times New Roman" w:cs="Times New Roman"/>
+          <w:color w:val="333333"/>
+        </w:rPr>
+        <w:t>(</w:t>
+      </w:r>
+      <w:proofErr w:type="spellStart"/>
+      <w:r>
+        <w:rPr>
+          <w:rFonts w:ascii="Times New Roman" w:eastAsia="Times New Roman" w:hAnsi="Times New Roman" w:cs="Times New Roman"/>
+          <w:color w:val="333333"/>
+        </w:rPr>
+        <w:t>usa</w:t>
+      </w:r>
+      <w:proofErr w:type="spellEnd"/>
+      <w:r>
+        <w:rPr>
+          <w:rFonts w:ascii="Times New Roman" w:eastAsia="Times New Roman" w:hAnsi="Times New Roman" w:cs="Times New Roman"/>
+          <w:color w:val="333333"/>
+        </w:rPr>
+        <w:t xml:space="preserve">), </w:t>
+      </w:r>
+      <w:proofErr w:type="spellStart"/>
+      <w:proofErr w:type="gramStart"/>
+      <w:r>
+        <w:rPr>
+          <w:rFonts w:ascii="Times New Roman" w:eastAsia="Times New Roman" w:hAnsi="Times New Roman" w:cs="Times New Roman"/>
+          <w:color w:val="333333"/>
+        </w:rPr>
+        <w:t>args.legend</w:t>
+      </w:r>
+      <w:proofErr w:type="spellEnd"/>
+      <w:proofErr w:type="gramEnd"/>
+      <w:r>
+        <w:rPr>
+          <w:rFonts w:ascii="Times New Roman" w:eastAsia="Times New Roman" w:hAnsi="Times New Roman" w:cs="Times New Roman"/>
+          <w:color w:val="333333"/>
+        </w:rPr>
+        <w:t xml:space="preserve"> = </w:t>
+      </w:r>
+      <w:proofErr w:type="gramStart"/>
+      <w:r>
+        <w:rPr>
+          <w:rFonts w:ascii="Times New Roman" w:eastAsia="Times New Roman" w:hAnsi="Times New Roman" w:cs="Times New Roman"/>
+          <w:color w:val="333333"/>
+        </w:rPr>
+        <w:t>list(</w:t>
+      </w:r>
+      <w:proofErr w:type="gramEnd"/>
+      <w:r>
+        <w:rPr>
+          <w:rFonts w:ascii="Times New Roman" w:eastAsia="Times New Roman" w:hAnsi="Times New Roman" w:cs="Times New Roman"/>
+          <w:color w:val="333333"/>
+        </w:rPr>
+        <w:t>x = "</w:t>
+      </w:r>
+      <w:proofErr w:type="spellStart"/>
+      <w:r>
+        <w:rPr>
+          <w:rFonts w:ascii="Times New Roman" w:eastAsia="Times New Roman" w:hAnsi="Times New Roman" w:cs="Times New Roman"/>
+          <w:color w:val="333333"/>
+        </w:rPr>
+        <w:t>topright</w:t>
+      </w:r>
+      <w:proofErr w:type="spellEnd"/>
+      <w:r>
+        <w:rPr>
+          <w:rFonts w:ascii="Times New Roman" w:eastAsia="Times New Roman" w:hAnsi="Times New Roman" w:cs="Times New Roman"/>
+          <w:color w:val="333333"/>
+        </w:rPr>
+        <w:t>"</w:t>
+      </w:r>
+      <w:proofErr w:type="gramStart"/>
+      <w:r>
+        <w:rPr>
+          <w:rFonts w:ascii="Times New Roman" w:eastAsia="Times New Roman" w:hAnsi="Times New Roman" w:cs="Times New Roman"/>
+          <w:color w:val="333333"/>
+        </w:rPr>
+        <w:t>),sub</w:t>
+      </w:r>
+      <w:proofErr w:type="gramEnd"/>
+      <w:r>
+        <w:rPr>
+          <w:rFonts w:ascii="Times New Roman" w:eastAsia="Times New Roman" w:hAnsi="Times New Roman" w:cs="Times New Roman"/>
+          <w:color w:val="333333"/>
+        </w:rPr>
+        <w:t xml:space="preserve"> = "Within </w:t>
+      </w:r>
+      <w:proofErr w:type="spellStart"/>
+      <w:r>
+        <w:rPr>
+          <w:rFonts w:ascii="Times New Roman" w:eastAsia="Times New Roman" w:hAnsi="Times New Roman" w:cs="Times New Roman"/>
+          <w:color w:val="333333"/>
+        </w:rPr>
+        <w:t>UnitedStates</w:t>
+      </w:r>
+      <w:proofErr w:type="spellEnd"/>
+      <w:r>
+        <w:rPr>
+          <w:rFonts w:ascii="Times New Roman" w:eastAsia="Times New Roman" w:hAnsi="Times New Roman" w:cs="Times New Roman"/>
+          <w:color w:val="333333"/>
+        </w:rPr>
+        <w:t>")</w:t>
+      </w:r>
+    </w:p>
+    <w:p>
+      <w:pPr>
+        <w:pStyle w:val="ListParagraph"/>
+        <w:ind w:left="1440"/>
+        <w:rPr>
+          <w:rFonts w:ascii="Times New Roman" w:eastAsia="Times New Roman" w:hAnsi="Times New Roman" w:cs="Times New Roman"/>
+          <w:color w:val="333333"/>
+        </w:rPr>
+      </w:pPr>
+    </w:p>
+    <w:p>
+      <w:pPr>
+        <w:pStyle w:val="ListParagraph"/>
+        <w:ind w:left="1440"/>
+        <w:rPr>
+          <w:rFonts w:ascii="Times New Roman" w:eastAsia="Times New Roman" w:hAnsi="Times New Roman" w:cs="Times New Roman"/>
+          <w:color w:val="333333"/>
+        </w:rPr>
+      </w:pPr>
+      <w:r>
+        <w:rPr>
+          <w:rFonts w:ascii="Times New Roman" w:eastAsia="Times New Roman" w:hAnsi="Times New Roman" w:cs="Times New Roman"/>
+          <w:color w:val="333333"/>
+        </w:rPr>
+        <w:t xml:space="preserve"># Optional: Also view proportions within each gender (transpose for </w:t>
+      </w:r>
+      <w:proofErr w:type="spellStart"/>
+      <w:r>
+        <w:rPr>
+          <w:rFonts w:ascii="Times New Roman" w:eastAsia="Times New Roman" w:hAnsi="Times New Roman" w:cs="Times New Roman"/>
+          <w:color w:val="333333"/>
+        </w:rPr>
+        <w:t>barplot</w:t>
+      </w:r>
+      <w:proofErr w:type="spellEnd"/>
+      <w:r>
+        <w:rPr>
+          <w:rFonts w:ascii="Times New Roman" w:eastAsia="Times New Roman" w:hAnsi="Times New Roman" w:cs="Times New Roman"/>
+          <w:color w:val="333333"/>
+        </w:rPr>
+        <w:t>)</w:t>
+      </w:r>
+    </w:p>
+    <w:p>
+      <w:pPr>
+        <w:pStyle w:val="ListParagraph"/>
+        <w:ind w:left="1440"/>
+        <w:rPr>
+          <w:rFonts w:ascii="Times New Roman" w:eastAsia="Times New Roman" w:hAnsi="Times New Roman" w:cs="Times New Roman"/>
+          <w:color w:val="333333"/>
+        </w:rPr>
+      </w:pPr>
+      <w:proofErr w:type="spellStart"/>
+      <w:r>
+        <w:rPr>
+          <w:rFonts w:ascii="Times New Roman" w:eastAsia="Times New Roman" w:hAnsi="Times New Roman" w:cs="Times New Roman"/>
+          <w:color w:val="333333"/>
+        </w:rPr>
+        <w:t>tpercentages</w:t>
+      </w:r>
+      <w:proofErr w:type="spellEnd"/>
+      <w:r>
+        <w:rPr>
+          <w:rFonts w:ascii="Times New Roman" w:eastAsia="Times New Roman" w:hAnsi="Times New Roman" w:cs="Times New Roman"/>
+          <w:color w:val="333333"/>
+        </w:rPr>
+        <w:t xml:space="preserve"> &lt;- </w:t>
+      </w:r>
+      <w:proofErr w:type="spellStart"/>
+      <w:proofErr w:type="gramStart"/>
+      <w:r>
+        <w:rPr>
+          <w:rFonts w:ascii="Times New Roman" w:eastAsia="Times New Roman" w:hAnsi="Times New Roman" w:cs="Times New Roman"/>
+          <w:color w:val="333333"/>
+        </w:rPr>
+        <w:t>prop.table</w:t>
+      </w:r>
+      <w:proofErr w:type="spellEnd"/>
+      <w:proofErr w:type="gramEnd"/>
+      <w:r>
+        <w:rPr>
+          <w:rFonts w:ascii="Times New Roman" w:eastAsia="Times New Roman" w:hAnsi="Times New Roman" w:cs="Times New Roman"/>
+          <w:color w:val="333333"/>
+        </w:rPr>
+        <w:t>(t(</w:t>
+      </w:r>
+      <w:proofErr w:type="spellStart"/>
+      <w:r>
+        <w:rPr>
+          <w:rFonts w:ascii="Times New Roman" w:eastAsia="Times New Roman" w:hAnsi="Times New Roman" w:cs="Times New Roman"/>
+          <w:color w:val="333333"/>
+        </w:rPr>
+        <w:t>usa</w:t>
+      </w:r>
+      <w:proofErr w:type="spellEnd"/>
+      <w:r>
+        <w:rPr>
+          <w:rFonts w:ascii="Times New Roman" w:eastAsia="Times New Roman" w:hAnsi="Times New Roman" w:cs="Times New Roman"/>
+          <w:color w:val="333333"/>
+        </w:rPr>
+        <w:t>), margin=2) * 100</w:t>
+      </w:r>
+    </w:p>
+    <w:p>
+      <w:pPr>
+        <w:pStyle w:val="ListParagraph"/>
+        <w:ind w:left="1440"/>
+        <w:rPr>
+          <w:rFonts w:ascii="Times New Roman" w:eastAsia="Times New Roman" w:hAnsi="Times New Roman" w:cs="Times New Roman"/>
+          <w:color w:val="333333"/>
+        </w:rPr>
+      </w:pPr>
+      <w:proofErr w:type="spellStart"/>
+      <w:proofErr w:type="gramStart"/>
+      <w:r>
+        <w:rPr>
+          <w:rFonts w:ascii="Times New Roman" w:eastAsia="Times New Roman" w:hAnsi="Times New Roman" w:cs="Times New Roman"/>
+          <w:color w:val="333333"/>
+        </w:rPr>
+        <w:t>barplot</w:t>
+      </w:r>
+      <w:proofErr w:type="spellEnd"/>
+      <w:r>
+        <w:rPr>
+          <w:rFonts w:ascii="Times New Roman" w:eastAsia="Times New Roman" w:hAnsi="Times New Roman" w:cs="Times New Roman"/>
+          <w:color w:val="333333"/>
+        </w:rPr>
+        <w:t>(</w:t>
+      </w:r>
+      <w:proofErr w:type="spellStart"/>
+      <w:proofErr w:type="gramEnd"/>
+      <w:r>
+        <w:rPr>
+          <w:rFonts w:ascii="Times New Roman" w:eastAsia="Times New Roman" w:hAnsi="Times New Roman" w:cs="Times New Roman"/>
+          <w:color w:val="333333"/>
+        </w:rPr>
+        <w:t>tpercentages</w:t>
+      </w:r>
+      <w:proofErr w:type="spellEnd"/>
+      <w:r>
+        <w:rPr>
+          <w:rFonts w:ascii="Times New Roman" w:eastAsia="Times New Roman" w:hAnsi="Times New Roman" w:cs="Times New Roman"/>
+          <w:color w:val="333333"/>
+        </w:rPr>
+        <w:t xml:space="preserve">, col = </w:t>
+      </w:r>
+      <w:proofErr w:type="gramStart"/>
+      <w:r>
+        <w:rPr>
+          <w:rFonts w:ascii="Times New Roman" w:eastAsia="Times New Roman" w:hAnsi="Times New Roman" w:cs="Times New Roman"/>
+          <w:color w:val="333333"/>
+        </w:rPr>
+        <w:t>c(</w:t>
+      </w:r>
+      <w:proofErr w:type="gramEnd"/>
+      <w:r>
+        <w:rPr>
+          <w:rFonts w:ascii="Times New Roman" w:eastAsia="Times New Roman" w:hAnsi="Times New Roman" w:cs="Times New Roman"/>
+          <w:color w:val="333333"/>
+        </w:rPr>
+        <w:t xml:space="preserve">"red", "green"), </w:t>
+      </w:r>
+      <w:proofErr w:type="spellStart"/>
+      <w:r>
+        <w:rPr>
+          <w:rFonts w:ascii="Times New Roman" w:eastAsia="Times New Roman" w:hAnsi="Times New Roman" w:cs="Times New Roman"/>
+          <w:color w:val="333333"/>
+        </w:rPr>
+        <w:t>xlab</w:t>
+      </w:r>
+      <w:proofErr w:type="spellEnd"/>
+      <w:r>
+        <w:rPr>
+          <w:rFonts w:ascii="Times New Roman" w:eastAsia="Times New Roman" w:hAnsi="Times New Roman" w:cs="Times New Roman"/>
+          <w:color w:val="333333"/>
+        </w:rPr>
+        <w:t xml:space="preserve"> = "Gender", </w:t>
+      </w:r>
+      <w:proofErr w:type="spellStart"/>
+      <w:r>
+        <w:rPr>
+          <w:rFonts w:ascii="Times New Roman" w:eastAsia="Times New Roman" w:hAnsi="Times New Roman" w:cs="Times New Roman"/>
+          <w:color w:val="333333"/>
+        </w:rPr>
+        <w:t>ylab</w:t>
+      </w:r>
+      <w:proofErr w:type="spellEnd"/>
+      <w:r>
+        <w:rPr>
+          <w:rFonts w:ascii="Times New Roman" w:eastAsia="Times New Roman" w:hAnsi="Times New Roman" w:cs="Times New Roman"/>
+          <w:color w:val="333333"/>
+        </w:rPr>
+        <w:t xml:space="preserve"> = "Percentage",</w:t>
+      </w:r>
+    </w:p>
+    <w:p>
+      <w:pPr>
+        <w:pStyle w:val="ListParagraph"/>
+        <w:ind w:left="1440"/>
+        <w:rPr>
+          <w:rFonts w:ascii="Times New Roman" w:eastAsia="Times New Roman" w:hAnsi="Times New Roman" w:cs="Times New Roman"/>
+          <w:color w:val="333333"/>
+        </w:rPr>
+      </w:pPr>
+      <w:r>
+        <w:rPr>
+          <w:rFonts w:ascii="Times New Roman" w:eastAsia="Times New Roman" w:hAnsi="Times New Roman" w:cs="Times New Roman"/>
+          <w:color w:val="333333"/>
+        </w:rPr>
+        <w:t xml:space="preserve">        main = "Income Category Within Genders", </w:t>
+      </w:r>
+      <w:proofErr w:type="spellStart"/>
+      <w:r>
+        <w:rPr>
+          <w:rFonts w:ascii="Times New Roman" w:eastAsia="Times New Roman" w:hAnsi="Times New Roman" w:cs="Times New Roman"/>
+          <w:color w:val="333333"/>
+        </w:rPr>
+        <w:t>ylim</w:t>
+      </w:r>
+      <w:proofErr w:type="spellEnd"/>
+      <w:r>
+        <w:rPr>
+          <w:rFonts w:ascii="Times New Roman" w:eastAsia="Times New Roman" w:hAnsi="Times New Roman" w:cs="Times New Roman"/>
+          <w:color w:val="333333"/>
+        </w:rPr>
+        <w:t xml:space="preserve"> = </w:t>
+      </w:r>
+      <w:proofErr w:type="gramStart"/>
+      <w:r>
+        <w:rPr>
+          <w:rFonts w:ascii="Times New Roman" w:eastAsia="Times New Roman" w:hAnsi="Times New Roman" w:cs="Times New Roman"/>
+          <w:color w:val="333333"/>
+        </w:rPr>
+        <w:t>c(</w:t>
+      </w:r>
+      <w:proofErr w:type="gramEnd"/>
+      <w:r>
+        <w:rPr>
+          <w:rFonts w:ascii="Times New Roman" w:eastAsia="Times New Roman" w:hAnsi="Times New Roman" w:cs="Times New Roman"/>
+          <w:color w:val="333333"/>
+        </w:rPr>
+        <w:t>0, 100),</w:t>
+      </w:r>
+    </w:p>
+    <w:p>
+      <w:pPr>
+        <w:pStyle w:val="ListParagraph"/>
+        <w:ind w:left="1440"/>
+        <w:rPr>
+          <w:rFonts w:ascii="Times New Roman" w:eastAsia="Times New Roman" w:hAnsi="Times New Roman" w:cs="Times New Roman"/>
           <w:highlight w:val="yellow"/>
         </w:rPr>
       </w:pPr>
       <w:r>
         <w:rPr>
           <w:rFonts w:ascii="Times New Roman" w:eastAsia="Times New Roman" w:hAnsi="Times New Roman" w:cs="Times New Roman"/>
-          <w:b/>
-          <w:bCs/>
-          <w:i/>
-          <w:iCs/>
+          <w:color w:val="333333"/>
+        </w:rPr>
+        <w:t xml:space="preserve">        </w:t>
+      </w:r>
+      <w:proofErr w:type="spellStart"/>
+      <w:r>
+        <w:rPr>
+          <w:rFonts w:ascii="Times New Roman" w:eastAsia="Times New Roman" w:hAnsi="Times New Roman" w:cs="Times New Roman"/>
+          <w:color w:val="333333"/>
+        </w:rPr>
+        <w:t>legend.text</w:t>
+      </w:r>
+      <w:proofErr w:type="spellEnd"/>
+      <w:r>
+        <w:rPr>
+          <w:rFonts w:ascii="Times New Roman" w:eastAsia="Times New Roman" w:hAnsi="Times New Roman" w:cs="Times New Roman"/>
+          <w:color w:val="333333"/>
+        </w:rPr>
+        <w:t xml:space="preserve"> = </w:t>
+      </w:r>
+      <w:proofErr w:type="spellStart"/>
+      <w:r>
+        <w:rPr>
+          <w:rFonts w:ascii="Times New Roman" w:eastAsia="Times New Roman" w:hAnsi="Times New Roman" w:cs="Times New Roman"/>
+          <w:color w:val="333333"/>
+        </w:rPr>
+        <w:t>colnames</w:t>
+      </w:r>
+      <w:proofErr w:type="spellEnd"/>
+      <w:r>
+        <w:rPr>
+          <w:rFonts w:ascii="Times New Roman" w:eastAsia="Times New Roman" w:hAnsi="Times New Roman" w:cs="Times New Roman"/>
+          <w:color w:val="333333"/>
+        </w:rPr>
+        <w:t>(</w:t>
+      </w:r>
+      <w:proofErr w:type="spellStart"/>
+      <w:r>
+        <w:rPr>
+          <w:rFonts w:ascii="Times New Roman" w:eastAsia="Times New Roman" w:hAnsi="Times New Roman" w:cs="Times New Roman"/>
+          <w:color w:val="333333"/>
+        </w:rPr>
+        <w:t>usa</w:t>
+      </w:r>
+      <w:proofErr w:type="spellEnd"/>
+      <w:r>
+        <w:rPr>
+          <w:rFonts w:ascii="Times New Roman" w:eastAsia="Times New Roman" w:hAnsi="Times New Roman" w:cs="Times New Roman"/>
+          <w:color w:val="333333"/>
+        </w:rPr>
+        <w:t xml:space="preserve">), </w:t>
+      </w:r>
+      <w:proofErr w:type="spellStart"/>
+      <w:proofErr w:type="gramStart"/>
+      <w:r>
+        <w:rPr>
+          <w:rFonts w:ascii="Times New Roman" w:eastAsia="Times New Roman" w:hAnsi="Times New Roman" w:cs="Times New Roman"/>
+          <w:color w:val="333333"/>
+        </w:rPr>
+        <w:t>args.legend</w:t>
+      </w:r>
+      <w:proofErr w:type="spellEnd"/>
+      <w:proofErr w:type="gramEnd"/>
+      <w:r>
+        <w:rPr>
+          <w:rFonts w:ascii="Times New Roman" w:eastAsia="Times New Roman" w:hAnsi="Times New Roman" w:cs="Times New Roman"/>
+          <w:color w:val="333333"/>
+        </w:rPr>
+        <w:t xml:space="preserve"> = </w:t>
+      </w:r>
+      <w:proofErr w:type="gramStart"/>
+      <w:r>
+        <w:rPr>
+          <w:rFonts w:ascii="Times New Roman" w:eastAsia="Times New Roman" w:hAnsi="Times New Roman" w:cs="Times New Roman"/>
+          <w:color w:val="333333"/>
+        </w:rPr>
+        <w:t>list(</w:t>
+      </w:r>
+      <w:proofErr w:type="gramEnd"/>
+      <w:r>
+        <w:rPr>
+          <w:rFonts w:ascii="Times New Roman" w:eastAsia="Times New Roman" w:hAnsi="Times New Roman" w:cs="Times New Roman"/>
+          <w:color w:val="333333"/>
+        </w:rPr>
+        <w:t>x = "</w:t>
+      </w:r>
+      <w:proofErr w:type="spellStart"/>
+      <w:r>
+        <w:rPr>
+          <w:rFonts w:ascii="Times New Roman" w:eastAsia="Times New Roman" w:hAnsi="Times New Roman" w:cs="Times New Roman"/>
+          <w:color w:val="333333"/>
+        </w:rPr>
+        <w:t>topright</w:t>
+      </w:r>
+      <w:proofErr w:type="spellEnd"/>
+      <w:r>
+        <w:rPr>
+          <w:rFonts w:ascii="Times New Roman" w:eastAsia="Times New Roman" w:hAnsi="Times New Roman" w:cs="Times New Roman"/>
+          <w:color w:val="333333"/>
+        </w:rPr>
+        <w:t>"</w:t>
+      </w:r>
+      <w:proofErr w:type="gramStart"/>
+      <w:r>
+        <w:rPr>
+          <w:rFonts w:ascii="Times New Roman" w:eastAsia="Times New Roman" w:hAnsi="Times New Roman" w:cs="Times New Roman"/>
+          <w:color w:val="333333"/>
+        </w:rPr>
+        <w:t>),sub</w:t>
+      </w:r>
+      <w:proofErr w:type="gramEnd"/>
+      <w:r>
+        <w:rPr>
+          <w:rFonts w:ascii="Times New Roman" w:eastAsia="Times New Roman" w:hAnsi="Times New Roman" w:cs="Times New Roman"/>
+          <w:color w:val="333333"/>
+        </w:rPr>
+        <w:t xml:space="preserve"> = "Within </w:t>
+      </w:r>
+      <w:proofErr w:type="spellStart"/>
+      <w:r>
+        <w:rPr>
+          <w:rFonts w:ascii="Times New Roman" w:eastAsia="Times New Roman" w:hAnsi="Times New Roman" w:cs="Times New Roman"/>
+          <w:color w:val="333333"/>
+        </w:rPr>
+        <w:t>UnitedStates</w:t>
+      </w:r>
+      <w:proofErr w:type="spellEnd"/>
+      <w:r>
+        <w:rPr>
+          <w:rFonts w:ascii="Times New Roman" w:eastAsia="Times New Roman" w:hAnsi="Times New Roman" w:cs="Times New Roman"/>
+          <w:color w:val="333333"/>
+        </w:rPr>
+        <w:t>")</w:t>
+      </w:r>
+      <w:r>
+        <w:rPr>
+          <w:rFonts w:ascii="Times New Roman" w:eastAsia="Times New Roman" w:hAnsi="Times New Roman" w:cs="Times New Roman"/>
           <w:highlight w:val="yellow"/>
         </w:rPr>
-        <w:t>No word count</w:t>
-      </w:r>
-      <w:r>
-        <w:rPr>
-          <w:rFonts w:ascii="Times New Roman" w:eastAsia="Times New Roman" w:hAnsi="Times New Roman" w:cs="Times New Roman"/>
-          <w:i/>
-          <w:iCs/>
-          <w:highlight w:val="yellow"/>
-        </w:rPr>
-        <w:t xml:space="preserve">, but ensure the code is without redundant lines, well-commented and produces the correct output. </w:t>
-      </w:r>
-    </w:p>
-    <w:p>
-      <w:pPr>
-        <w:pStyle w:val="ListParagraph"/>
-        <w:numPr>
-          <w:ilvl w:val="0"/>
-          <w:numId w:val="19"/>
-        </w:numPr>
-        <w:ind w:left="1440"/>
-        <w:rPr>
-          <w:rFonts w:ascii="Times New Roman" w:eastAsia="Times New Roman" w:hAnsi="Times New Roman" w:cs="Times New Roman"/>
-          <w:i/>
-          <w:iCs/>
-          <w:highlight w:val="yellow"/>
-        </w:rPr>
-      </w:pPr>
-      <w:r>
-        <w:rPr>
-          <w:rFonts w:ascii="Times New Roman" w:eastAsia="Times New Roman" w:hAnsi="Times New Roman" w:cs="Times New Roman"/>
-          <w:i/>
-          <w:iCs/>
-          <w:highlight w:val="yellow"/>
-        </w:rPr>
-        <w:t>Make sure it runs (look in Rscript.log for output from a statistical test)</w:t>
-      </w:r>
-    </w:p>
-    <w:p>
-      <w:pPr>
-        <w:pStyle w:val="ListParagraph"/>
-        <w:numPr>
-          <w:ilvl w:val="0"/>
-          <w:numId w:val="19"/>
-        </w:numPr>
-        <w:ind w:left="1440"/>
-        <w:rPr>
-          <w:rFonts w:ascii="Times New Roman" w:eastAsia="Times New Roman" w:hAnsi="Times New Roman" w:cs="Times New Roman"/>
-          <w:highlight w:val="yellow"/>
-        </w:rPr>
-      </w:pPr>
-      <w:r>
-        <w:rPr>
-          <w:rFonts w:ascii="Times New Roman" w:eastAsia="Times New Roman" w:hAnsi="Times New Roman" w:cs="Times New Roman"/>
-          <w:i/>
-          <w:iCs/>
-          <w:highlight w:val="yellow"/>
-        </w:rPr>
-        <w:t>It should compute appropriate statistics to test the hypotheses</w:t>
+        <w:br/>
       </w:r>
     </w:p>
     <w:p>

</xml_diff>